<commit_message>
TS 5.1 -5.4 Kramam Tamil 18/12/2021
</commit_message>
<xml_diff>
--- a/TS-Kramam/TS-5.1/TS 5.1 Tamil Krama Paatam Corrections.docx
+++ b/TS-Kramam/TS-5.1/TS 5.1 Tamil Krama Paatam Corrections.docx
@@ -81,18 +81,7 @@
           <w:szCs w:val="32"/>
           <w:u w:val="single"/>
         </w:rPr>
-        <w:t xml:space="preserve">Observed </w:t>
-      </w:r>
-      <w:proofErr w:type="gramStart"/>
-      <w:r>
-        <w:rPr>
-          <w:b/>
-          <w:bCs/>
-          <w:sz w:val="32"/>
-          <w:szCs w:val="32"/>
-          <w:u w:val="single"/>
-        </w:rPr>
-        <w:t xml:space="preserve">till </w:t>
+        <w:t xml:space="preserve">Observed till </w:t>
       </w:r>
       <w:r>
         <w:rPr>
@@ -105,7 +94,6 @@
         </w:rPr>
         <w:t>???</w:t>
       </w:r>
-      <w:proofErr w:type="gramEnd"/>
     </w:p>
     <w:p>
       <w:pPr>
@@ -5556,7 +5544,6 @@
               </w:rPr>
               <w:t>4</w:t>
             </w:r>
-            <w:proofErr w:type="spellStart"/>
             <w:r>
               <w:rPr>
                 <w:rFonts w:ascii="BRH Devanagari Extra" w:hAnsi="BRH Devanagari Extra" w:cs="Latha"/>
@@ -5578,7 +5565,6 @@
               </w:rPr>
               <w:t>è</w:t>
             </w:r>
-            <w:proofErr w:type="spellEnd"/>
             <w:r>
               <w:rPr>
                 <w:rFonts w:ascii="Latha" w:hAnsi="Latha" w:cs="Latha"/>
@@ -5715,7 +5701,6 @@
               </w:rPr>
               <w:t>4</w:t>
             </w:r>
-            <w:proofErr w:type="spellStart"/>
             <w:r>
               <w:rPr>
                 <w:rFonts w:ascii="BRH Devanagari Extra" w:hAnsi="BRH Devanagari Extra" w:cs="Latha"/>
@@ -5726,7 +5711,6 @@
               </w:rPr>
               <w:t>óè</w:t>
             </w:r>
-            <w:proofErr w:type="spellEnd"/>
             <w:r>
               <w:rPr>
                 <w:rFonts w:ascii="Latha" w:hAnsi="Latha" w:cs="Latha"/>
@@ -6257,7 +6241,7 @@
       <w:pPr>
         <w:pBdr>
           <w:top w:val="single" w:sz="4" w:space="0" w:color="auto"/>
-          <w:left w:val="single" w:sz="4" w:space="0" w:color="auto"/>
+          <w:left w:val="single" w:sz="4" w:space="4" w:color="auto"/>
           <w:bottom w:val="single" w:sz="4" w:space="6" w:color="auto"/>
           <w:right w:val="single" w:sz="4" w:space="31" w:color="auto"/>
         </w:pBdr>
@@ -6283,18 +6267,19 @@
         </w:rPr>
         <w:t>"</w:t>
       </w:r>
-      <w:proofErr w:type="spellStart"/>
       <w:r>
         <w:rPr>
-          <w:rFonts w:ascii="BRH Devanagari" w:hAnsi="BRH Devanagari" w:cs="BRH Devanagari"/>
-          <w:color w:val="000000"/>
-          <w:sz w:val="40"/>
-          <w:szCs w:val="40"/>
-          <w:lang w:val="en-IN" w:eastAsia="en-IN"/>
+          <w:rFonts w:ascii="Latha" w:hAnsi="Latha" w:cs="Latha"/>
+          <w:b/>
+          <w:bCs/>
+          <w:sz w:val="28"/>
+          <w:szCs w:val="28"/>
+          <w:highlight w:val="yellow"/>
+          <w:cs/>
+          <w:lang w:bidi="ta-IN"/>
         </w:rPr>
-        <w:t>zlÉ</w:t>
+        <w:t>ஶ்ன</w:t>
       </w:r>
-      <w:proofErr w:type="spellEnd"/>
       <w:r>
         <w:rPr>
           <w:rFonts w:ascii="BRH Devanagari" w:hAnsi="BRH Devanagari" w:cs="BRH Devanagari"/>
@@ -6311,16 +6296,7 @@
           <w:bCs/>
           <w:sz w:val="32"/>
         </w:rPr>
-        <w:t xml:space="preserve">replaced </w:t>
-      </w:r>
-      <w:proofErr w:type="gramStart"/>
-      <w:r>
-        <w:rPr>
-          <w:b/>
-          <w:bCs/>
-          <w:sz w:val="32"/>
-        </w:rPr>
-        <w:t>with</w:t>
+        <w:t>replaced with</w:t>
       </w:r>
       <w:r>
         <w:rPr>
@@ -6342,20 +6318,19 @@
         </w:rPr>
         <w:t>"</w:t>
       </w:r>
-      <w:proofErr w:type="spellStart"/>
-      <w:proofErr w:type="gramEnd"/>
       <w:r>
         <w:rPr>
-          <w:rFonts w:ascii="BRH Devanagari" w:hAnsi="BRH Devanagari" w:cs="BRH Devanagari"/>
-          <w:color w:val="000000"/>
-          <w:sz w:val="40"/>
-          <w:szCs w:val="40"/>
+          <w:rFonts w:ascii="Latha" w:hAnsi="Latha" w:cs="Latha"/>
+          <w:b/>
+          <w:bCs/>
+          <w:sz w:val="28"/>
+          <w:szCs w:val="28"/>
           <w:highlight w:val="green"/>
-          <w:lang w:val="en-IN" w:eastAsia="en-IN"/>
+          <w:cs/>
+          <w:lang w:bidi="ta-IN"/>
         </w:rPr>
-        <w:t>zgÉ</w:t>
+        <w:t>ஶ்ஞ</w:t>
       </w:r>
-      <w:proofErr w:type="spellEnd"/>
       <w:r>
         <w:rPr>
           <w:rFonts w:ascii="BRH Devanagari" w:hAnsi="BRH Devanagari" w:cs="BRH Devanagari"/>
@@ -6531,18 +6506,7 @@
           <w:szCs w:val="32"/>
           <w:u w:val="single"/>
         </w:rPr>
-        <w:t xml:space="preserve">Prior </w:t>
-      </w:r>
-      <w:proofErr w:type="gramStart"/>
-      <w:r>
-        <w:rPr>
-          <w:b/>
-          <w:bCs/>
-          <w:sz w:val="32"/>
-          <w:szCs w:val="32"/>
-          <w:u w:val="single"/>
-        </w:rPr>
-        <w:t xml:space="preserve">to </w:t>
+        <w:t xml:space="preserve">Prior to </w:t>
       </w:r>
       <w:r>
         <w:rPr>
@@ -6555,7 +6519,6 @@
         </w:rPr>
         <w:t>????</w:t>
       </w:r>
-      <w:proofErr w:type="gramEnd"/>
     </w:p>
     <w:p>
       <w:pPr>
@@ -7376,6 +7339,7 @@
     <w:lsdException w:name="HTML Sample" w:semiHidden="1" w:unhideWhenUsed="1"/>
     <w:lsdException w:name="HTML Typewriter" w:semiHidden="1" w:unhideWhenUsed="1"/>
     <w:lsdException w:name="HTML Variable" w:semiHidden="1" w:unhideWhenUsed="1"/>
+    <w:lsdException w:name="Normal Table" w:semiHidden="1" w:unhideWhenUsed="1"/>
     <w:lsdException w:name="annotation subject" w:semiHidden="1" w:unhideWhenUsed="1"/>
     <w:lsdException w:name="No List" w:semiHidden="1" w:unhideWhenUsed="1"/>
     <w:lsdException w:name="Outline List 1" w:semiHidden="1" w:unhideWhenUsed="1"/>
@@ -7418,8 +7382,11 @@
     <w:lsdException w:name="Table Contemporary" w:semiHidden="1" w:unhideWhenUsed="1"/>
     <w:lsdException w:name="Table Elegant" w:semiHidden="1" w:unhideWhenUsed="1"/>
     <w:lsdException w:name="Table Professional" w:semiHidden="1" w:unhideWhenUsed="1"/>
+    <w:lsdException w:name="Table Subtle 1" w:semiHidden="1" w:unhideWhenUsed="1"/>
     <w:lsdException w:name="Table Subtle 2" w:semiHidden="1" w:unhideWhenUsed="1"/>
     <w:lsdException w:name="Table Web 1" w:semiHidden="1" w:unhideWhenUsed="1"/>
+    <w:lsdException w:name="Table Web 2" w:semiHidden="1" w:unhideWhenUsed="1"/>
+    <w:lsdException w:name="Table Web 3" w:semiHidden="1" w:unhideWhenUsed="1"/>
     <w:lsdException w:name="Balloon Text" w:semiHidden="1" w:unhideWhenUsed="1"/>
     <w:lsdException w:name="Table Grid" w:uiPriority="59"/>
     <w:lsdException w:name="Table Theme" w:semiHidden="1" w:unhideWhenUsed="1"/>

</xml_diff>

<commit_message>
TS Kramam Tamil 5.1 and 5.2 22/12/2021
</commit_message>
<xml_diff>
--- a/TS-Kramam/TS-5.1/TS 5.1 Tamil Krama Paatam Corrections.docx
+++ b/TS-Kramam/TS-5.1/TS 5.1 Tamil Krama Paatam Corrections.docx
@@ -5,13 +5,6 @@
     <w:p>
       <w:pPr>
         <w:jc w:val="center"/>
-        <w:rPr>
-          <w:b/>
-          <w:bCs/>
-          <w:sz w:val="32"/>
-          <w:szCs w:val="32"/>
-          <w:u w:val="single"/>
-        </w:rPr>
       </w:pPr>
       <w:r>
         <w:rPr>
@@ -81,7 +74,7 @@
           <w:szCs w:val="32"/>
           <w:u w:val="single"/>
         </w:rPr>
-        <w:t xml:space="preserve">Observed till </w:t>
+        <w:t xml:space="preserve">Observed </w:t>
       </w:r>
       <w:r>
         <w:rPr>
@@ -89,10 +82,19 @@
           <w:bCs/>
           <w:sz w:val="32"/>
           <w:szCs w:val="32"/>
-          <w:highlight w:val="red"/>
           <w:u w:val="single"/>
         </w:rPr>
-        <w:t>???</w:t>
+        <w:t xml:space="preserve">till </w:t>
+      </w:r>
+      <w:r>
+        <w:rPr>
+          <w:b/>
+          <w:bCs/>
+          <w:sz w:val="32"/>
+          <w:szCs w:val="32"/>
+          <w:u w:val="single"/>
+        </w:rPr>
+        <w:t>31st December 2021</w:t>
       </w:r>
     </w:p>
     <w:p>
@@ -109,7 +111,23 @@
           <w:b/>
           <w:bCs/>
         </w:rPr>
-        <w:t>(ignore those which are already incorporated in your book’s version and date)</w:t>
+        <w:t>(</w:t>
+      </w:r>
+      <w:proofErr w:type="gramStart"/>
+      <w:r>
+        <w:rPr>
+          <w:b/>
+          <w:bCs/>
+        </w:rPr>
+        <w:t>ignore</w:t>
+      </w:r>
+      <w:proofErr w:type="gramEnd"/>
+      <w:r>
+        <w:rPr>
+          <w:b/>
+          <w:bCs/>
+        </w:rPr>
+        <w:t xml:space="preserve"> those which are already incorporated in your book’s version and date)</w:t>
       </w:r>
     </w:p>
     <w:tbl>
@@ -5544,6 +5562,7 @@
               </w:rPr>
               <w:t>4</w:t>
             </w:r>
+            <w:proofErr w:type="spellStart"/>
             <w:r>
               <w:rPr>
                 <w:rFonts w:ascii="BRH Devanagari Extra" w:hAnsi="BRH Devanagari Extra" w:cs="Latha"/>
@@ -5565,6 +5584,7 @@
               </w:rPr>
               <w:t>è</w:t>
             </w:r>
+            <w:proofErr w:type="spellEnd"/>
             <w:r>
               <w:rPr>
                 <w:rFonts w:ascii="Latha" w:hAnsi="Latha" w:cs="Latha"/>
@@ -5701,6 +5721,7 @@
               </w:rPr>
               <w:t>4</w:t>
             </w:r>
+            <w:proofErr w:type="spellStart"/>
             <w:r>
               <w:rPr>
                 <w:rFonts w:ascii="BRH Devanagari Extra" w:hAnsi="BRH Devanagari Extra" w:cs="Latha"/>
@@ -5711,6 +5732,7 @@
               </w:rPr>
               <w:t>óè</w:t>
             </w:r>
+            <w:proofErr w:type="spellEnd"/>
             <w:r>
               <w:rPr>
                 <w:rFonts w:ascii="Latha" w:hAnsi="Latha" w:cs="Latha"/>
@@ -6296,7 +6318,16 @@
           <w:bCs/>
           <w:sz w:val="32"/>
         </w:rPr>
-        <w:t>replaced with</w:t>
+        <w:t xml:space="preserve">replaced </w:t>
+      </w:r>
+      <w:proofErr w:type="gramStart"/>
+      <w:r>
+        <w:rPr>
+          <w:b/>
+          <w:bCs/>
+          <w:sz w:val="32"/>
+        </w:rPr>
+        <w:t>with</w:t>
       </w:r>
       <w:r>
         <w:rPr>
@@ -6318,6 +6349,7 @@
         </w:rPr>
         <w:t>"</w:t>
       </w:r>
+      <w:proofErr w:type="gramEnd"/>
       <w:r>
         <w:rPr>
           <w:rFonts w:ascii="Latha" w:hAnsi="Latha" w:cs="Latha"/>
@@ -6486,7 +6518,7 @@
           <w:szCs w:val="32"/>
           <w:u w:val="single"/>
         </w:rPr>
-        <w:t xml:space="preserve"> </w:t>
+        <w:t xml:space="preserve">Prior to </w:t>
       </w:r>
       <w:r>
         <w:rPr>
@@ -6496,28 +6528,7 @@
           <w:szCs w:val="32"/>
           <w:u w:val="single"/>
         </w:rPr>
-        <w:t xml:space="preserve">Observed </w:t>
-      </w:r>
-      <w:r>
-        <w:rPr>
-          <w:b/>
-          <w:bCs/>
-          <w:sz w:val="32"/>
-          <w:szCs w:val="32"/>
-          <w:u w:val="single"/>
-        </w:rPr>
-        <w:t xml:space="preserve">Prior to </w:t>
-      </w:r>
-      <w:r>
-        <w:rPr>
-          <w:b/>
-          <w:bCs/>
-          <w:sz w:val="32"/>
-          <w:szCs w:val="32"/>
-          <w:highlight w:val="red"/>
-          <w:u w:val="single"/>
-        </w:rPr>
-        <w:t>????</w:t>
+        <w:t>31st December 2021</w:t>
       </w:r>
     </w:p>
     <w:p>
@@ -6533,7 +6544,23 @@
           <w:b/>
           <w:bCs/>
         </w:rPr>
-        <w:t>(ignore those which are already incorporated in your book’s version and date)</w:t>
+        <w:t>(</w:t>
+      </w:r>
+      <w:proofErr w:type="gramStart"/>
+      <w:r>
+        <w:rPr>
+          <w:b/>
+          <w:bCs/>
+        </w:rPr>
+        <w:t>ignore</w:t>
+      </w:r>
+      <w:proofErr w:type="gramEnd"/>
+      <w:r>
+        <w:rPr>
+          <w:b/>
+          <w:bCs/>
+        </w:rPr>
+        <w:t xml:space="preserve"> those which are already incorporated in your book’s version and date)</w:t>
       </w:r>
     </w:p>
     <w:tbl>
@@ -6565,12 +6592,16 @@
               <w:spacing w:before="0" w:line="240" w:lineRule="auto"/>
               <w:jc w:val="center"/>
               <w:rPr>
+                <w:b/>
+                <w:bCs/>
                 <w:sz w:val="32"/>
                 <w:szCs w:val="32"/>
               </w:rPr>
             </w:pPr>
             <w:r>
               <w:rPr>
+                <w:b/>
+                <w:bCs/>
                 <w:sz w:val="32"/>
                 <w:szCs w:val="32"/>
               </w:rPr>
@@ -6582,12 +6613,16 @@
               <w:spacing w:before="0" w:line="240" w:lineRule="auto"/>
               <w:jc w:val="center"/>
               <w:rPr>
+                <w:b/>
+                <w:bCs/>
                 <w:sz w:val="32"/>
                 <w:szCs w:val="32"/>
               </w:rPr>
             </w:pPr>
             <w:r>
               <w:rPr>
+                <w:b/>
+                <w:bCs/>
                 <w:sz w:val="32"/>
                 <w:szCs w:val="32"/>
               </w:rPr>
@@ -6604,12 +6639,16 @@
               <w:spacing w:before="0" w:line="240" w:lineRule="auto"/>
               <w:jc w:val="center"/>
               <w:rPr>
+                <w:b/>
+                <w:bCs/>
                 <w:sz w:val="32"/>
                 <w:szCs w:val="32"/>
               </w:rPr>
             </w:pPr>
             <w:r>
               <w:rPr>
+                <w:b/>
+                <w:bCs/>
                 <w:sz w:val="32"/>
                 <w:szCs w:val="32"/>
               </w:rPr>
@@ -6627,12 +6666,16 @@
               <w:ind w:right="-18"/>
               <w:jc w:val="center"/>
               <w:rPr>
+                <w:b/>
+                <w:bCs/>
                 <w:sz w:val="32"/>
                 <w:szCs w:val="32"/>
               </w:rPr>
             </w:pPr>
             <w:r>
               <w:rPr>
+                <w:b/>
+                <w:bCs/>
                 <w:sz w:val="32"/>
                 <w:szCs w:val="32"/>
               </w:rPr>
@@ -7628,7 +7671,6 @@
   <w:style w:type="character" w:default="1" w:styleId="DefaultParagraphFont">
     <w:name w:val="Default Paragraph Font"/>
     <w:uiPriority w:val="1"/>
-    <w:semiHidden/>
     <w:unhideWhenUsed/>
   </w:style>
   <w:style w:type="table" w:default="1" w:styleId="TableNormal">

</xml_diff>